<commit_message>
Fixed bug created by calc download, progressed with design
</commit_message>
<xml_diff>
--- a/documentation/Chapters/Design.docx
+++ b/documentation/Chapters/Design.docx
@@ -182,7 +182,15 @@
     <w:p/>
     <w:p>
       <w:r>
-        <w:t>Each package contains a package called tests. Within each test package is classes testing each class of the original package through both JUnit tests and Android instrument tests</w:t>
+        <w:t xml:space="preserve">Each package contains a package called tests. Within each test package is classes testing each class of the original package through both </w:t>
+      </w:r>
+      <w:proofErr w:type="spellStart"/>
+      <w:r>
+        <w:t>JUnit</w:t>
+      </w:r>
+      <w:proofErr w:type="spellEnd"/>
+      <w:r>
+        <w:t xml:space="preserve"> tests and Android instrument tests</w:t>
       </w:r>
     </w:p>
     <w:p/>
@@ -347,6 +355,1668 @@
         <w:pStyle w:val="Heading2"/>
       </w:pPr>
       <w:r>
+        <w:t>Database design</w:t>
+      </w:r>
+    </w:p>
+    <w:p/>
+    <w:p>
+      <w:r>
+        <w:t xml:space="preserve">As I had decided to use a database to store the data, the next step was to design the database structure. </w:t>
+      </w:r>
+      <w:r>
+        <w:t xml:space="preserve">The database tables have been normalised into third normal form. </w:t>
+      </w:r>
+      <w:r>
+        <w:t>SQLite foreign key constraints were only introduced into the Android SDK a</w:t>
+      </w:r>
+      <w:r>
+        <w:t>t API version 16, as I wanted</w:t>
+      </w:r>
+      <w:r>
+        <w:t xml:space="preserve"> the application to have the largest reach possible I decided not to use foreign key constraints and</w:t>
+      </w:r>
+      <w:r>
+        <w:t xml:space="preserve"> therefore</w:t>
+      </w:r>
+      <w:r>
+        <w:t xml:space="preserve"> </w:t>
+      </w:r>
+      <w:r>
+        <w:t xml:space="preserve">monitor foreign key relations manually. </w:t>
+      </w:r>
+    </w:p>
+    <w:p/>
+    <w:p>
+      <w:r>
+        <w:t xml:space="preserve">The first table to be designed was the Drugs table; the purpose of this table is to contain all the drugs that are downloaded. Within the original designs I had planned to place all drug information within the drugs table, but as the drug information’s changed between drugs I decided it would be better to create a separate table for drug </w:t>
+      </w:r>
+      <w:r>
+        <w:t>information’s.</w:t>
+      </w:r>
+    </w:p>
+    <w:p/>
+    <w:tbl>
+      <w:tblPr>
+        <w:tblStyle w:val="TableGrid"/>
+        <w:tblW w:w="0" w:type="auto"/>
+        <w:tblLook w:val="04A0" w:firstRow="1" w:lastRow="0" w:firstColumn="1" w:lastColumn="0" w:noHBand="0" w:noVBand="1"/>
+      </w:tblPr>
+      <w:tblGrid>
+        <w:gridCol w:w="1238"/>
+        <w:gridCol w:w="1380"/>
+        <w:gridCol w:w="1034"/>
+        <w:gridCol w:w="4864"/>
+      </w:tblGrid>
+      <w:tr>
+        <w:tc>
+          <w:tcPr>
+            <w:tcW w:w="1238" w:type="dxa"/>
+            <w:vAlign w:val="center"/>
+          </w:tcPr>
+          <w:p>
+            <w:pPr>
+              <w:jc w:val="center"/>
+              <w:rPr>
+                <w:b/>
+              </w:rPr>
+            </w:pPr>
+            <w:r>
+              <w:rPr>
+                <w:b/>
+              </w:rPr>
+              <w:t>Table name</w:t>
+            </w:r>
+          </w:p>
+        </w:tc>
+        <w:tc>
+          <w:tcPr>
+            <w:tcW w:w="1380" w:type="dxa"/>
+            <w:vAlign w:val="center"/>
+          </w:tcPr>
+          <w:p>
+            <w:pPr>
+              <w:jc w:val="center"/>
+              <w:rPr>
+                <w:b/>
+              </w:rPr>
+            </w:pPr>
+            <w:r>
+              <w:rPr>
+                <w:b/>
+              </w:rPr>
+              <w:t>Data type</w:t>
+            </w:r>
+          </w:p>
+        </w:tc>
+        <w:tc>
+          <w:tcPr>
+            <w:tcW w:w="1034" w:type="dxa"/>
+            <w:vAlign w:val="center"/>
+          </w:tcPr>
+          <w:p>
+            <w:pPr>
+              <w:jc w:val="center"/>
+              <w:rPr>
+                <w:b/>
+              </w:rPr>
+            </w:pPr>
+            <w:r>
+              <w:rPr>
+                <w:b/>
+              </w:rPr>
+              <w:t>Allow null</w:t>
+            </w:r>
+          </w:p>
+        </w:tc>
+        <w:tc>
+          <w:tcPr>
+            <w:tcW w:w="4864" w:type="dxa"/>
+            <w:vAlign w:val="center"/>
+          </w:tcPr>
+          <w:p>
+            <w:pPr>
+              <w:jc w:val="center"/>
+              <w:rPr>
+                <w:b/>
+              </w:rPr>
+            </w:pPr>
+            <w:r>
+              <w:rPr>
+                <w:b/>
+              </w:rPr>
+              <w:t>Purpose</w:t>
+            </w:r>
+          </w:p>
+        </w:tc>
+      </w:tr>
+      <w:tr>
+        <w:tc>
+          <w:tcPr>
+            <w:tcW w:w="1238" w:type="dxa"/>
+          </w:tcPr>
+          <w:p>
+            <w:pPr>
+              <w:rPr>
+                <w:u w:val="single"/>
+              </w:rPr>
+            </w:pPr>
+            <w:proofErr w:type="gramStart"/>
+            <w:r>
+              <w:rPr>
+                <w:u w:val="single"/>
+              </w:rPr>
+              <w:t>id</w:t>
+            </w:r>
+            <w:proofErr w:type="gramEnd"/>
+          </w:p>
+        </w:tc>
+        <w:tc>
+          <w:tcPr>
+            <w:tcW w:w="1380" w:type="dxa"/>
+          </w:tcPr>
+          <w:p>
+            <w:pPr>
+              <w:jc w:val="center"/>
+            </w:pPr>
+            <w:r>
+              <w:t>Integer</w:t>
+            </w:r>
+          </w:p>
+        </w:tc>
+        <w:tc>
+          <w:tcPr>
+            <w:tcW w:w="1034" w:type="dxa"/>
+            <w:vAlign w:val="center"/>
+          </w:tcPr>
+          <w:p>
+            <w:pPr>
+              <w:jc w:val="center"/>
+            </w:pPr>
+            <w:r>
+              <w:t>No</w:t>
+            </w:r>
+          </w:p>
+        </w:tc>
+        <w:tc>
+          <w:tcPr>
+            <w:tcW w:w="4864" w:type="dxa"/>
+          </w:tcPr>
+          <w:p>
+            <w:r>
+              <w:t xml:space="preserve">Holds the drugs ID </w:t>
+            </w:r>
+            <w:r>
+              <w:t>that is set from the downloaded XML. This is the primary key.</w:t>
+            </w:r>
+          </w:p>
+        </w:tc>
+      </w:tr>
+      <w:tr>
+        <w:tc>
+          <w:tcPr>
+            <w:tcW w:w="1238" w:type="dxa"/>
+          </w:tcPr>
+          <w:p>
+            <w:proofErr w:type="gramStart"/>
+            <w:r>
+              <w:t>name</w:t>
+            </w:r>
+            <w:proofErr w:type="gramEnd"/>
+          </w:p>
+        </w:tc>
+        <w:tc>
+          <w:tcPr>
+            <w:tcW w:w="1380" w:type="dxa"/>
+          </w:tcPr>
+          <w:p>
+            <w:pPr>
+              <w:jc w:val="center"/>
+            </w:pPr>
+            <w:r>
+              <w:t>String</w:t>
+            </w:r>
+          </w:p>
+        </w:tc>
+        <w:tc>
+          <w:tcPr>
+            <w:tcW w:w="1034" w:type="dxa"/>
+            <w:vAlign w:val="center"/>
+          </w:tcPr>
+          <w:p>
+            <w:pPr>
+              <w:jc w:val="center"/>
+            </w:pPr>
+            <w:r>
+              <w:t>No</w:t>
+            </w:r>
+          </w:p>
+        </w:tc>
+        <w:tc>
+          <w:tcPr>
+            <w:tcW w:w="4864" w:type="dxa"/>
+          </w:tcPr>
+          <w:p>
+            <w:r>
+              <w:t>Contains the drugs name</w:t>
+            </w:r>
+            <w:r>
+              <w:t>.</w:t>
+            </w:r>
+          </w:p>
+        </w:tc>
+      </w:tr>
+    </w:tbl>
+    <w:p/>
+    <w:p>
+      <w:pPr>
+        <w:jc w:val="center"/>
+        <w:rPr>
+          <w:b/>
+        </w:rPr>
+      </w:pPr>
+      <w:r>
+        <w:rPr>
+          <w:b/>
+        </w:rPr>
+        <w:t xml:space="preserve">Table showing </w:t>
+      </w:r>
+      <w:r>
+        <w:rPr>
+          <w:b/>
+        </w:rPr>
+        <w:t>`</w:t>
+      </w:r>
+      <w:r>
+        <w:rPr>
+          <w:b/>
+        </w:rPr>
+        <w:t>drug</w:t>
+      </w:r>
+      <w:r>
+        <w:rPr>
+          <w:b/>
+        </w:rPr>
+        <w:t>s`</w:t>
+      </w:r>
+      <w:r>
+        <w:rPr>
+          <w:b/>
+        </w:rPr>
+        <w:t xml:space="preserve"> table structure</w:t>
+      </w:r>
+    </w:p>
+    <w:p>
+      <w:pPr>
+        <w:jc w:val="center"/>
+      </w:pPr>
+    </w:p>
+    <w:p>
+      <w:r>
+        <w:t>The next table to be designed was drug information’s table; the purpose of this table was to hold a single piece of information about a drug, such as the method of administration or the flushing guidelines. Some drug information’s also contain a header helper. Header helpers are extra help information explaining the header. These are displayed to the user upon clicking the header or information button next to the header.</w:t>
+      </w:r>
+    </w:p>
+    <w:p/>
+    <w:p/>
+    <w:p/>
+    <w:tbl>
+      <w:tblPr>
+        <w:tblStyle w:val="TableGrid"/>
+        <w:tblW w:w="0" w:type="auto"/>
+        <w:tblLook w:val="04A0" w:firstRow="1" w:lastRow="0" w:firstColumn="1" w:lastColumn="0" w:noHBand="0" w:noVBand="1"/>
+      </w:tblPr>
+      <w:tblGrid>
+        <w:gridCol w:w="1635"/>
+        <w:gridCol w:w="1333"/>
+        <w:gridCol w:w="826"/>
+        <w:gridCol w:w="4722"/>
+      </w:tblGrid>
+      <w:tr>
+        <w:tc>
+          <w:tcPr>
+            <w:tcW w:w="1635" w:type="dxa"/>
+            <w:vAlign w:val="center"/>
+          </w:tcPr>
+          <w:p>
+            <w:pPr>
+              <w:jc w:val="center"/>
+              <w:rPr>
+                <w:b/>
+              </w:rPr>
+            </w:pPr>
+            <w:r>
+              <w:rPr>
+                <w:b/>
+              </w:rPr>
+              <w:t>Table name</w:t>
+            </w:r>
+          </w:p>
+        </w:tc>
+        <w:tc>
+          <w:tcPr>
+            <w:tcW w:w="1333" w:type="dxa"/>
+            <w:vAlign w:val="center"/>
+          </w:tcPr>
+          <w:p>
+            <w:pPr>
+              <w:jc w:val="center"/>
+              <w:rPr>
+                <w:b/>
+              </w:rPr>
+            </w:pPr>
+            <w:r>
+              <w:rPr>
+                <w:b/>
+              </w:rPr>
+              <w:t>Data type</w:t>
+            </w:r>
+          </w:p>
+        </w:tc>
+        <w:tc>
+          <w:tcPr>
+            <w:tcW w:w="826" w:type="dxa"/>
+            <w:vAlign w:val="center"/>
+          </w:tcPr>
+          <w:p>
+            <w:pPr>
+              <w:jc w:val="center"/>
+              <w:rPr>
+                <w:b/>
+              </w:rPr>
+            </w:pPr>
+            <w:r>
+              <w:rPr>
+                <w:b/>
+              </w:rPr>
+              <w:t>Allow null</w:t>
+            </w:r>
+          </w:p>
+        </w:tc>
+        <w:tc>
+          <w:tcPr>
+            <w:tcW w:w="4722" w:type="dxa"/>
+            <w:vAlign w:val="center"/>
+          </w:tcPr>
+          <w:p>
+            <w:pPr>
+              <w:jc w:val="center"/>
+              <w:rPr>
+                <w:b/>
+              </w:rPr>
+            </w:pPr>
+            <w:r>
+              <w:rPr>
+                <w:b/>
+              </w:rPr>
+              <w:t>Purpose</w:t>
+            </w:r>
+          </w:p>
+        </w:tc>
+      </w:tr>
+      <w:tr>
+        <w:tc>
+          <w:tcPr>
+            <w:tcW w:w="1635" w:type="dxa"/>
+          </w:tcPr>
+          <w:p>
+            <w:pPr>
+              <w:rPr>
+                <w:u w:val="single"/>
+              </w:rPr>
+            </w:pPr>
+            <w:proofErr w:type="gramStart"/>
+            <w:r>
+              <w:rPr>
+                <w:u w:val="single"/>
+              </w:rPr>
+              <w:t>id</w:t>
+            </w:r>
+            <w:proofErr w:type="gramEnd"/>
+          </w:p>
+        </w:tc>
+        <w:tc>
+          <w:tcPr>
+            <w:tcW w:w="1333" w:type="dxa"/>
+          </w:tcPr>
+          <w:p>
+            <w:pPr>
+              <w:jc w:val="center"/>
+            </w:pPr>
+            <w:r>
+              <w:t>Integer</w:t>
+            </w:r>
+          </w:p>
+        </w:tc>
+        <w:tc>
+          <w:tcPr>
+            <w:tcW w:w="826" w:type="dxa"/>
+            <w:vAlign w:val="center"/>
+          </w:tcPr>
+          <w:p>
+            <w:pPr>
+              <w:jc w:val="center"/>
+            </w:pPr>
+            <w:r>
+              <w:t>No</w:t>
+            </w:r>
+          </w:p>
+        </w:tc>
+        <w:tc>
+          <w:tcPr>
+            <w:tcW w:w="4722" w:type="dxa"/>
+          </w:tcPr>
+          <w:p>
+            <w:r>
+              <w:t>Holds the drug information id, this is an auto incrementing value. This is the primary key</w:t>
+            </w:r>
+          </w:p>
+        </w:tc>
+      </w:tr>
+      <w:tr>
+        <w:tc>
+          <w:tcPr>
+            <w:tcW w:w="1635" w:type="dxa"/>
+          </w:tcPr>
+          <w:p>
+            <w:proofErr w:type="spellStart"/>
+            <w:proofErr w:type="gramStart"/>
+            <w:r>
+              <w:t>drug</w:t>
+            </w:r>
+            <w:proofErr w:type="gramEnd"/>
+            <w:r>
+              <w:t>_id</w:t>
+            </w:r>
+            <w:proofErr w:type="spellEnd"/>
+            <w:r>
+              <w:t>*</w:t>
+            </w:r>
+          </w:p>
+        </w:tc>
+        <w:tc>
+          <w:tcPr>
+            <w:tcW w:w="1333" w:type="dxa"/>
+          </w:tcPr>
+          <w:p>
+            <w:pPr>
+              <w:jc w:val="center"/>
+            </w:pPr>
+            <w:r>
+              <w:t>Integer</w:t>
+            </w:r>
+          </w:p>
+        </w:tc>
+        <w:tc>
+          <w:tcPr>
+            <w:tcW w:w="826" w:type="dxa"/>
+            <w:vAlign w:val="center"/>
+          </w:tcPr>
+          <w:p>
+            <w:pPr>
+              <w:jc w:val="center"/>
+            </w:pPr>
+            <w:r>
+              <w:t>No</w:t>
+            </w:r>
+          </w:p>
+        </w:tc>
+        <w:tc>
+          <w:tcPr>
+            <w:tcW w:w="4722" w:type="dxa"/>
+          </w:tcPr>
+          <w:p>
+            <w:r>
+              <w:t>The id of the drug this information belongs to. This is a foreign key to the drugs table id.</w:t>
+            </w:r>
+          </w:p>
+        </w:tc>
+      </w:tr>
+      <w:tr>
+        <w:tc>
+          <w:tcPr>
+            <w:tcW w:w="1635" w:type="dxa"/>
+          </w:tcPr>
+          <w:p>
+            <w:proofErr w:type="spellStart"/>
+            <w:proofErr w:type="gramStart"/>
+            <w:r>
+              <w:t>header</w:t>
+            </w:r>
+            <w:proofErr w:type="gramEnd"/>
+            <w:r>
+              <w:t>_text</w:t>
+            </w:r>
+            <w:proofErr w:type="spellEnd"/>
+          </w:p>
+        </w:tc>
+        <w:tc>
+          <w:tcPr>
+            <w:tcW w:w="1333" w:type="dxa"/>
+          </w:tcPr>
+          <w:p>
+            <w:pPr>
+              <w:jc w:val="center"/>
+            </w:pPr>
+            <w:r>
+              <w:t>String</w:t>
+            </w:r>
+          </w:p>
+        </w:tc>
+        <w:tc>
+          <w:tcPr>
+            <w:tcW w:w="826" w:type="dxa"/>
+            <w:vAlign w:val="center"/>
+          </w:tcPr>
+          <w:p>
+            <w:pPr>
+              <w:jc w:val="center"/>
+            </w:pPr>
+            <w:r>
+              <w:t>No</w:t>
+            </w:r>
+          </w:p>
+        </w:tc>
+        <w:tc>
+          <w:tcPr>
+            <w:tcW w:w="4722" w:type="dxa"/>
+          </w:tcPr>
+          <w:p>
+            <w:r>
+              <w:t>The header for the piece of information</w:t>
+            </w:r>
+          </w:p>
+        </w:tc>
+      </w:tr>
+      <w:tr>
+        <w:tc>
+          <w:tcPr>
+            <w:tcW w:w="1635" w:type="dxa"/>
+          </w:tcPr>
+          <w:p>
+            <w:proofErr w:type="spellStart"/>
+            <w:proofErr w:type="gramStart"/>
+            <w:r>
+              <w:t>header</w:t>
+            </w:r>
+            <w:proofErr w:type="gramEnd"/>
+            <w:r>
+              <w:t>_helper</w:t>
+            </w:r>
+            <w:proofErr w:type="spellEnd"/>
+          </w:p>
+        </w:tc>
+        <w:tc>
+          <w:tcPr>
+            <w:tcW w:w="1333" w:type="dxa"/>
+          </w:tcPr>
+          <w:p>
+            <w:pPr>
+              <w:jc w:val="center"/>
+            </w:pPr>
+            <w:r>
+              <w:t>String</w:t>
+            </w:r>
+          </w:p>
+        </w:tc>
+        <w:tc>
+          <w:tcPr>
+            <w:tcW w:w="826" w:type="dxa"/>
+            <w:vAlign w:val="center"/>
+          </w:tcPr>
+          <w:p>
+            <w:pPr>
+              <w:jc w:val="center"/>
+            </w:pPr>
+            <w:r>
+              <w:t>Yes</w:t>
+            </w:r>
+          </w:p>
+        </w:tc>
+        <w:tc>
+          <w:tcPr>
+            <w:tcW w:w="4722" w:type="dxa"/>
+          </w:tcPr>
+          <w:p>
+            <w:r>
+              <w:t>The helper information for the drug information if it exists</w:t>
+            </w:r>
+          </w:p>
+        </w:tc>
+      </w:tr>
+      <w:tr>
+        <w:tc>
+          <w:tcPr>
+            <w:tcW w:w="1635" w:type="dxa"/>
+          </w:tcPr>
+          <w:p>
+            <w:proofErr w:type="spellStart"/>
+            <w:proofErr w:type="gramStart"/>
+            <w:r>
+              <w:t>section</w:t>
+            </w:r>
+            <w:proofErr w:type="gramEnd"/>
+            <w:r>
+              <w:t>_text</w:t>
+            </w:r>
+            <w:proofErr w:type="spellEnd"/>
+          </w:p>
+        </w:tc>
+        <w:tc>
+          <w:tcPr>
+            <w:tcW w:w="1333" w:type="dxa"/>
+          </w:tcPr>
+          <w:p>
+            <w:pPr>
+              <w:jc w:val="center"/>
+            </w:pPr>
+            <w:r>
+              <w:t>String</w:t>
+            </w:r>
+          </w:p>
+        </w:tc>
+        <w:tc>
+          <w:tcPr>
+            <w:tcW w:w="826" w:type="dxa"/>
+            <w:vAlign w:val="center"/>
+          </w:tcPr>
+          <w:p>
+            <w:pPr>
+              <w:jc w:val="center"/>
+            </w:pPr>
+            <w:r>
+              <w:t>No</w:t>
+            </w:r>
+          </w:p>
+        </w:tc>
+        <w:tc>
+          <w:tcPr>
+            <w:tcW w:w="4722" w:type="dxa"/>
+          </w:tcPr>
+          <w:p>
+            <w:r>
+              <w:t>The main body of information for the drug information.</w:t>
+            </w:r>
+          </w:p>
+        </w:tc>
+      </w:tr>
+    </w:tbl>
+    <w:p/>
+    <w:p>
+      <w:pPr>
+        <w:jc w:val="center"/>
+        <w:rPr>
+          <w:b/>
+        </w:rPr>
+      </w:pPr>
+      <w:r>
+        <w:rPr>
+          <w:b/>
+        </w:rPr>
+        <w:t xml:space="preserve">Table showing </w:t>
+      </w:r>
+      <w:r>
+        <w:rPr>
+          <w:b/>
+        </w:rPr>
+        <w:t>`</w:t>
+      </w:r>
+      <w:r>
+        <w:rPr>
+          <w:b/>
+        </w:rPr>
+        <w:t>drug</w:t>
+      </w:r>
+      <w:r>
+        <w:rPr>
+          <w:b/>
+        </w:rPr>
+        <w:t>Informations`</w:t>
+      </w:r>
+      <w:r>
+        <w:rPr>
+          <w:b/>
+        </w:rPr>
+        <w:t xml:space="preserve"> table structure</w:t>
+      </w:r>
+    </w:p>
+    <w:p/>
+    <w:p>
+      <w:r>
+        <w:t>The next table designed was the drug indexes table; this table contains the drug indexes. A drug index is an extra name for a drug. A drug may have more than one index. The drug indexes are what the user will be shown in the list of searchable drugs.</w:t>
+      </w:r>
+    </w:p>
+    <w:p/>
+    <w:p/>
+    <w:tbl>
+      <w:tblPr>
+        <w:tblStyle w:val="TableGrid"/>
+        <w:tblW w:w="0" w:type="auto"/>
+        <w:tblLook w:val="04A0" w:firstRow="1" w:lastRow="0" w:firstColumn="1" w:lastColumn="0" w:noHBand="0" w:noVBand="1"/>
+      </w:tblPr>
+      <w:tblGrid>
+        <w:gridCol w:w="1635"/>
+        <w:gridCol w:w="1333"/>
+        <w:gridCol w:w="968"/>
+        <w:gridCol w:w="4580"/>
+      </w:tblGrid>
+      <w:tr>
+        <w:tc>
+          <w:tcPr>
+            <w:tcW w:w="1635" w:type="dxa"/>
+            <w:vAlign w:val="center"/>
+          </w:tcPr>
+          <w:p>
+            <w:pPr>
+              <w:jc w:val="center"/>
+              <w:rPr>
+                <w:b/>
+              </w:rPr>
+            </w:pPr>
+            <w:r>
+              <w:rPr>
+                <w:b/>
+              </w:rPr>
+              <w:t>Table name</w:t>
+            </w:r>
+          </w:p>
+        </w:tc>
+        <w:tc>
+          <w:tcPr>
+            <w:tcW w:w="1333" w:type="dxa"/>
+            <w:vAlign w:val="center"/>
+          </w:tcPr>
+          <w:p>
+            <w:pPr>
+              <w:jc w:val="center"/>
+              <w:rPr>
+                <w:b/>
+              </w:rPr>
+            </w:pPr>
+            <w:r>
+              <w:rPr>
+                <w:b/>
+              </w:rPr>
+              <w:t>Data type</w:t>
+            </w:r>
+          </w:p>
+        </w:tc>
+        <w:tc>
+          <w:tcPr>
+            <w:tcW w:w="968" w:type="dxa"/>
+            <w:vAlign w:val="center"/>
+          </w:tcPr>
+          <w:p>
+            <w:pPr>
+              <w:jc w:val="center"/>
+              <w:rPr>
+                <w:b/>
+              </w:rPr>
+            </w:pPr>
+            <w:r>
+              <w:rPr>
+                <w:b/>
+              </w:rPr>
+              <w:t>Allow null</w:t>
+            </w:r>
+          </w:p>
+        </w:tc>
+        <w:tc>
+          <w:tcPr>
+            <w:tcW w:w="4580" w:type="dxa"/>
+            <w:vAlign w:val="center"/>
+          </w:tcPr>
+          <w:p>
+            <w:pPr>
+              <w:jc w:val="center"/>
+              <w:rPr>
+                <w:b/>
+              </w:rPr>
+            </w:pPr>
+            <w:r>
+              <w:rPr>
+                <w:b/>
+              </w:rPr>
+              <w:t>Purpose</w:t>
+            </w:r>
+          </w:p>
+        </w:tc>
+      </w:tr>
+      <w:tr>
+        <w:tc>
+          <w:tcPr>
+            <w:tcW w:w="1635" w:type="dxa"/>
+          </w:tcPr>
+          <w:p>
+            <w:pPr>
+              <w:rPr>
+                <w:u w:val="single"/>
+              </w:rPr>
+            </w:pPr>
+            <w:proofErr w:type="gramStart"/>
+            <w:r>
+              <w:rPr>
+                <w:u w:val="single"/>
+              </w:rPr>
+              <w:t>id</w:t>
+            </w:r>
+            <w:proofErr w:type="gramEnd"/>
+          </w:p>
+        </w:tc>
+        <w:tc>
+          <w:tcPr>
+            <w:tcW w:w="1333" w:type="dxa"/>
+          </w:tcPr>
+          <w:p>
+            <w:pPr>
+              <w:jc w:val="center"/>
+            </w:pPr>
+            <w:r>
+              <w:t>Integer</w:t>
+            </w:r>
+          </w:p>
+        </w:tc>
+        <w:tc>
+          <w:tcPr>
+            <w:tcW w:w="968" w:type="dxa"/>
+            <w:vAlign w:val="center"/>
+          </w:tcPr>
+          <w:p>
+            <w:pPr>
+              <w:jc w:val="center"/>
+            </w:pPr>
+            <w:r>
+              <w:t>No</w:t>
+            </w:r>
+          </w:p>
+        </w:tc>
+        <w:tc>
+          <w:tcPr>
+            <w:tcW w:w="4580" w:type="dxa"/>
+          </w:tcPr>
+          <w:p>
+            <w:r>
+              <w:t>Holds the drug information id, this is an auto incrementing value. This is the primary key</w:t>
+            </w:r>
+          </w:p>
+        </w:tc>
+      </w:tr>
+      <w:tr>
+        <w:tc>
+          <w:tcPr>
+            <w:tcW w:w="1635" w:type="dxa"/>
+          </w:tcPr>
+          <w:p>
+            <w:proofErr w:type="spellStart"/>
+            <w:proofErr w:type="gramStart"/>
+            <w:r>
+              <w:t>drug</w:t>
+            </w:r>
+            <w:proofErr w:type="gramEnd"/>
+            <w:r>
+              <w:t>_id</w:t>
+            </w:r>
+            <w:proofErr w:type="spellEnd"/>
+            <w:r>
+              <w:t>*</w:t>
+            </w:r>
+          </w:p>
+        </w:tc>
+        <w:tc>
+          <w:tcPr>
+            <w:tcW w:w="1333" w:type="dxa"/>
+          </w:tcPr>
+          <w:p>
+            <w:pPr>
+              <w:jc w:val="center"/>
+            </w:pPr>
+            <w:r>
+              <w:t>Integer</w:t>
+            </w:r>
+          </w:p>
+        </w:tc>
+        <w:tc>
+          <w:tcPr>
+            <w:tcW w:w="968" w:type="dxa"/>
+            <w:vAlign w:val="center"/>
+          </w:tcPr>
+          <w:p>
+            <w:pPr>
+              <w:jc w:val="center"/>
+            </w:pPr>
+            <w:r>
+              <w:t>No</w:t>
+            </w:r>
+          </w:p>
+        </w:tc>
+        <w:tc>
+          <w:tcPr>
+            <w:tcW w:w="4580" w:type="dxa"/>
+          </w:tcPr>
+          <w:p>
+            <w:r>
+              <w:t>The id of the drug this information belongs to. This is a foreign key to the drugs table id.</w:t>
+            </w:r>
+          </w:p>
+        </w:tc>
+      </w:tr>
+      <w:tr>
+        <w:tc>
+          <w:tcPr>
+            <w:tcW w:w="1635" w:type="dxa"/>
+          </w:tcPr>
+          <w:p>
+            <w:proofErr w:type="gramStart"/>
+            <w:r>
+              <w:t>name</w:t>
+            </w:r>
+            <w:proofErr w:type="gramEnd"/>
+          </w:p>
+        </w:tc>
+        <w:tc>
+          <w:tcPr>
+            <w:tcW w:w="1333" w:type="dxa"/>
+          </w:tcPr>
+          <w:p>
+            <w:pPr>
+              <w:jc w:val="center"/>
+            </w:pPr>
+            <w:r>
+              <w:t>String</w:t>
+            </w:r>
+          </w:p>
+        </w:tc>
+        <w:tc>
+          <w:tcPr>
+            <w:tcW w:w="968" w:type="dxa"/>
+            <w:vAlign w:val="center"/>
+          </w:tcPr>
+          <w:p>
+            <w:pPr>
+              <w:jc w:val="center"/>
+            </w:pPr>
+            <w:r>
+              <w:t>No</w:t>
+            </w:r>
+          </w:p>
+        </w:tc>
+        <w:tc>
+          <w:tcPr>
+            <w:tcW w:w="4580" w:type="dxa"/>
+          </w:tcPr>
+          <w:p>
+            <w:r>
+              <w:t>The name for the index</w:t>
+            </w:r>
+          </w:p>
+        </w:tc>
+      </w:tr>
+    </w:tbl>
+    <w:p/>
+    <w:p>
+      <w:pPr>
+        <w:jc w:val="center"/>
+        <w:rPr>
+          <w:b/>
+        </w:rPr>
+      </w:pPr>
+      <w:r>
+        <w:rPr>
+          <w:b/>
+        </w:rPr>
+        <w:t xml:space="preserve">Table showing </w:t>
+      </w:r>
+      <w:r>
+        <w:rPr>
+          <w:b/>
+        </w:rPr>
+        <w:t>`</w:t>
+      </w:r>
+      <w:proofErr w:type="spellStart"/>
+      <w:r>
+        <w:rPr>
+          <w:b/>
+        </w:rPr>
+        <w:t>drug</w:t>
+      </w:r>
+      <w:r>
+        <w:rPr>
+          <w:b/>
+        </w:rPr>
+        <w:t>Indexes</w:t>
+      </w:r>
+      <w:proofErr w:type="spellEnd"/>
+      <w:r>
+        <w:rPr>
+          <w:b/>
+        </w:rPr>
+        <w:t>`</w:t>
+      </w:r>
+      <w:r>
+        <w:rPr>
+          <w:b/>
+        </w:rPr>
+        <w:t xml:space="preserve"> table structure</w:t>
+      </w:r>
+    </w:p>
+    <w:p/>
+    <w:p>
+      <w:r>
+        <w:t>The final table to be designed</w:t>
+      </w:r>
+      <w:r>
+        <w:t xml:space="preserve"> was the table containing the drug calculation information’s. </w:t>
+      </w:r>
+      <w:r>
+        <w:t xml:space="preserve">This table contains all the information needed to perform the infusion rate or dose calculations. As SQLite does not support </w:t>
+      </w:r>
+      <w:proofErr w:type="spellStart"/>
+      <w:proofErr w:type="gramStart"/>
+      <w:r>
+        <w:t>boolean</w:t>
+      </w:r>
+      <w:proofErr w:type="spellEnd"/>
+      <w:proofErr w:type="gramEnd"/>
+      <w:r>
+        <w:t xml:space="preserve"> types I had to use integer values (0 or 1) for if the patient weight required and time is required columns.</w:t>
+      </w:r>
+    </w:p>
+    <w:p/>
+    <w:tbl>
+      <w:tblPr>
+        <w:tblStyle w:val="TableGrid"/>
+        <w:tblW w:w="8588" w:type="dxa"/>
+        <w:tblLook w:val="04A0" w:firstRow="1" w:lastRow="0" w:firstColumn="1" w:lastColumn="0" w:noHBand="0" w:noVBand="1"/>
+      </w:tblPr>
+      <w:tblGrid>
+        <w:gridCol w:w="2076"/>
+        <w:gridCol w:w="1151"/>
+        <w:gridCol w:w="1134"/>
+        <w:gridCol w:w="4227"/>
+      </w:tblGrid>
+      <w:tr>
+        <w:tc>
+          <w:tcPr>
+            <w:tcW w:w="2076" w:type="dxa"/>
+            <w:vAlign w:val="center"/>
+          </w:tcPr>
+          <w:p>
+            <w:pPr>
+              <w:jc w:val="center"/>
+              <w:rPr>
+                <w:b/>
+              </w:rPr>
+            </w:pPr>
+            <w:r>
+              <w:rPr>
+                <w:b/>
+              </w:rPr>
+              <w:t>Table name</w:t>
+            </w:r>
+          </w:p>
+        </w:tc>
+        <w:tc>
+          <w:tcPr>
+            <w:tcW w:w="1151" w:type="dxa"/>
+            <w:vAlign w:val="center"/>
+          </w:tcPr>
+          <w:p>
+            <w:pPr>
+              <w:jc w:val="center"/>
+              <w:rPr>
+                <w:b/>
+              </w:rPr>
+            </w:pPr>
+            <w:r>
+              <w:rPr>
+                <w:b/>
+              </w:rPr>
+              <w:t>Data type</w:t>
+            </w:r>
+          </w:p>
+        </w:tc>
+        <w:tc>
+          <w:tcPr>
+            <w:tcW w:w="1134" w:type="dxa"/>
+            <w:vAlign w:val="center"/>
+          </w:tcPr>
+          <w:p>
+            <w:pPr>
+              <w:jc w:val="center"/>
+              <w:rPr>
+                <w:b/>
+              </w:rPr>
+            </w:pPr>
+            <w:r>
+              <w:rPr>
+                <w:b/>
+              </w:rPr>
+              <w:t>Allow null</w:t>
+            </w:r>
+          </w:p>
+        </w:tc>
+        <w:tc>
+          <w:tcPr>
+            <w:tcW w:w="4227" w:type="dxa"/>
+            <w:vAlign w:val="center"/>
+          </w:tcPr>
+          <w:p>
+            <w:pPr>
+              <w:jc w:val="center"/>
+              <w:rPr>
+                <w:b/>
+              </w:rPr>
+            </w:pPr>
+            <w:r>
+              <w:rPr>
+                <w:b/>
+              </w:rPr>
+              <w:t>Purpose</w:t>
+            </w:r>
+          </w:p>
+        </w:tc>
+      </w:tr>
+      <w:tr>
+        <w:tc>
+          <w:tcPr>
+            <w:tcW w:w="2076" w:type="dxa"/>
+          </w:tcPr>
+          <w:p>
+            <w:pPr>
+              <w:rPr>
+                <w:u w:val="single"/>
+              </w:rPr>
+            </w:pPr>
+            <w:proofErr w:type="gramStart"/>
+            <w:r>
+              <w:rPr>
+                <w:u w:val="single"/>
+              </w:rPr>
+              <w:t>id</w:t>
+            </w:r>
+            <w:proofErr w:type="gramEnd"/>
+          </w:p>
+        </w:tc>
+        <w:tc>
+          <w:tcPr>
+            <w:tcW w:w="1151" w:type="dxa"/>
+          </w:tcPr>
+          <w:p>
+            <w:pPr>
+              <w:jc w:val="center"/>
+            </w:pPr>
+            <w:r>
+              <w:t>Integer</w:t>
+            </w:r>
+          </w:p>
+        </w:tc>
+        <w:tc>
+          <w:tcPr>
+            <w:tcW w:w="1134" w:type="dxa"/>
+            <w:vAlign w:val="center"/>
+          </w:tcPr>
+          <w:p>
+            <w:pPr>
+              <w:jc w:val="center"/>
+            </w:pPr>
+            <w:r>
+              <w:t>No</w:t>
+            </w:r>
+          </w:p>
+        </w:tc>
+        <w:tc>
+          <w:tcPr>
+            <w:tcW w:w="4227" w:type="dxa"/>
+          </w:tcPr>
+          <w:p>
+            <w:r>
+              <w:t>Holds the calculators id, this is an auto incrementing value. This is the primary key</w:t>
+            </w:r>
+          </w:p>
+        </w:tc>
+      </w:tr>
+      <w:tr>
+        <w:tc>
+          <w:tcPr>
+            <w:tcW w:w="2076" w:type="dxa"/>
+          </w:tcPr>
+          <w:p>
+            <w:proofErr w:type="spellStart"/>
+            <w:proofErr w:type="gramStart"/>
+            <w:r>
+              <w:t>drug</w:t>
+            </w:r>
+            <w:proofErr w:type="gramEnd"/>
+            <w:r>
+              <w:t>_id</w:t>
+            </w:r>
+            <w:proofErr w:type="spellEnd"/>
+            <w:r>
+              <w:t>*</w:t>
+            </w:r>
+          </w:p>
+        </w:tc>
+        <w:tc>
+          <w:tcPr>
+            <w:tcW w:w="1151" w:type="dxa"/>
+          </w:tcPr>
+          <w:p>
+            <w:pPr>
+              <w:jc w:val="center"/>
+            </w:pPr>
+            <w:r>
+              <w:t>Integer</w:t>
+            </w:r>
+          </w:p>
+        </w:tc>
+        <w:tc>
+          <w:tcPr>
+            <w:tcW w:w="1134" w:type="dxa"/>
+            <w:vAlign w:val="center"/>
+          </w:tcPr>
+          <w:p>
+            <w:pPr>
+              <w:jc w:val="center"/>
+            </w:pPr>
+            <w:r>
+              <w:t>No</w:t>
+            </w:r>
+          </w:p>
+        </w:tc>
+        <w:tc>
+          <w:tcPr>
+            <w:tcW w:w="4227" w:type="dxa"/>
+          </w:tcPr>
+          <w:p>
+            <w:r>
+              <w:t>The id of the drug this information belongs to. This is a foreign key to the drugs table id.</w:t>
+            </w:r>
+          </w:p>
+        </w:tc>
+      </w:tr>
+      <w:tr>
+        <w:tc>
+          <w:tcPr>
+            <w:tcW w:w="2076" w:type="dxa"/>
+          </w:tcPr>
+          <w:p>
+            <w:proofErr w:type="spellStart"/>
+            <w:proofErr w:type="gramStart"/>
+            <w:r>
+              <w:t>infusion</w:t>
+            </w:r>
+            <w:proofErr w:type="gramEnd"/>
+            <w:r>
+              <w:t>_rate_label</w:t>
+            </w:r>
+            <w:proofErr w:type="spellEnd"/>
+          </w:p>
+        </w:tc>
+        <w:tc>
+          <w:tcPr>
+            <w:tcW w:w="1151" w:type="dxa"/>
+          </w:tcPr>
+          <w:p>
+            <w:pPr>
+              <w:jc w:val="center"/>
+            </w:pPr>
+            <w:r>
+              <w:t>String</w:t>
+            </w:r>
+          </w:p>
+        </w:tc>
+        <w:tc>
+          <w:tcPr>
+            <w:tcW w:w="1134" w:type="dxa"/>
+            <w:vAlign w:val="center"/>
+          </w:tcPr>
+          <w:p>
+            <w:pPr>
+              <w:jc w:val="center"/>
+            </w:pPr>
+            <w:r>
+              <w:t>No</w:t>
+            </w:r>
+          </w:p>
+        </w:tc>
+        <w:tc>
+          <w:tcPr>
+            <w:tcW w:w="4227" w:type="dxa"/>
+          </w:tcPr>
+          <w:p>
+            <w:r>
+              <w:t>The label used for the infusion rate calculator</w:t>
+            </w:r>
+          </w:p>
+        </w:tc>
+      </w:tr>
+      <w:tr>
+        <w:tc>
+          <w:tcPr>
+            <w:tcW w:w="2076" w:type="dxa"/>
+          </w:tcPr>
+          <w:p>
+            <w:proofErr w:type="spellStart"/>
+            <w:r>
+              <w:t>Infusion_rate_units</w:t>
+            </w:r>
+            <w:proofErr w:type="spellEnd"/>
+          </w:p>
+        </w:tc>
+        <w:tc>
+          <w:tcPr>
+            <w:tcW w:w="1151" w:type="dxa"/>
+          </w:tcPr>
+          <w:p>
+            <w:pPr>
+              <w:jc w:val="center"/>
+            </w:pPr>
+            <w:r>
+              <w:t>String</w:t>
+            </w:r>
+          </w:p>
+        </w:tc>
+        <w:tc>
+          <w:tcPr>
+            <w:tcW w:w="1134" w:type="dxa"/>
+            <w:vAlign w:val="center"/>
+          </w:tcPr>
+          <w:p>
+            <w:pPr>
+              <w:jc w:val="center"/>
+            </w:pPr>
+            <w:r>
+              <w:t>No</w:t>
+            </w:r>
+          </w:p>
+        </w:tc>
+        <w:tc>
+          <w:tcPr>
+            <w:tcW w:w="4227" w:type="dxa"/>
+          </w:tcPr>
+          <w:p>
+            <w:r>
+              <w:t>The units of the calculated infusion rate.</w:t>
+            </w:r>
+          </w:p>
+        </w:tc>
+      </w:tr>
+      <w:tr>
+        <w:tc>
+          <w:tcPr>
+            <w:tcW w:w="2076" w:type="dxa"/>
+          </w:tcPr>
+          <w:p>
+            <w:proofErr w:type="spellStart"/>
+            <w:proofErr w:type="gramStart"/>
+            <w:r>
+              <w:t>dose</w:t>
+            </w:r>
+            <w:proofErr w:type="gramEnd"/>
+            <w:r>
+              <w:t>_units</w:t>
+            </w:r>
+            <w:proofErr w:type="spellEnd"/>
+          </w:p>
+        </w:tc>
+        <w:tc>
+          <w:tcPr>
+            <w:tcW w:w="1151" w:type="dxa"/>
+          </w:tcPr>
+          <w:p>
+            <w:pPr>
+              <w:jc w:val="center"/>
+            </w:pPr>
+            <w:r>
+              <w:t>String</w:t>
+            </w:r>
+          </w:p>
+        </w:tc>
+        <w:tc>
+          <w:tcPr>
+            <w:tcW w:w="1134" w:type="dxa"/>
+            <w:vAlign w:val="center"/>
+          </w:tcPr>
+          <w:p>
+            <w:pPr>
+              <w:jc w:val="center"/>
+            </w:pPr>
+            <w:r>
+              <w:t>No</w:t>
+            </w:r>
+          </w:p>
+        </w:tc>
+        <w:tc>
+          <w:tcPr>
+            <w:tcW w:w="4227" w:type="dxa"/>
+          </w:tcPr>
+          <w:p>
+            <w:r>
+              <w:t>The units of the calculated dose</w:t>
+            </w:r>
+          </w:p>
+        </w:tc>
+      </w:tr>
+      <w:tr>
+        <w:tc>
+          <w:tcPr>
+            <w:tcW w:w="2076" w:type="dxa"/>
+          </w:tcPr>
+          <w:p>
+            <w:proofErr w:type="spellStart"/>
+            <w:proofErr w:type="gramStart"/>
+            <w:r>
+              <w:t>patient</w:t>
+            </w:r>
+            <w:proofErr w:type="gramEnd"/>
+            <w:r>
+              <w:t>_weight_req</w:t>
+            </w:r>
+            <w:proofErr w:type="spellEnd"/>
+          </w:p>
+        </w:tc>
+        <w:tc>
+          <w:tcPr>
+            <w:tcW w:w="1151" w:type="dxa"/>
+          </w:tcPr>
+          <w:p>
+            <w:pPr>
+              <w:jc w:val="center"/>
+            </w:pPr>
+            <w:r>
+              <w:t>Integer</w:t>
+            </w:r>
+          </w:p>
+        </w:tc>
+        <w:tc>
+          <w:tcPr>
+            <w:tcW w:w="1134" w:type="dxa"/>
+            <w:vAlign w:val="center"/>
+          </w:tcPr>
+          <w:p>
+            <w:pPr>
+              <w:jc w:val="center"/>
+            </w:pPr>
+            <w:r>
+              <w:t>No</w:t>
+            </w:r>
+          </w:p>
+        </w:tc>
+        <w:tc>
+          <w:tcPr>
+            <w:tcW w:w="4227" w:type="dxa"/>
+          </w:tcPr>
+          <w:p>
+            <w:r>
+              <w:t>If the patients weight is required for the calculation (1 represents true, 0 false)</w:t>
+            </w:r>
+          </w:p>
+        </w:tc>
+      </w:tr>
+      <w:tr>
+        <w:tc>
+          <w:tcPr>
+            <w:tcW w:w="2076" w:type="dxa"/>
+          </w:tcPr>
+          <w:p>
+            <w:proofErr w:type="spellStart"/>
+            <w:proofErr w:type="gramStart"/>
+            <w:r>
+              <w:t>time</w:t>
+            </w:r>
+            <w:proofErr w:type="gramEnd"/>
+            <w:r>
+              <w:t>_req</w:t>
+            </w:r>
+            <w:proofErr w:type="spellEnd"/>
+          </w:p>
+        </w:tc>
+        <w:tc>
+          <w:tcPr>
+            <w:tcW w:w="1151" w:type="dxa"/>
+          </w:tcPr>
+          <w:p>
+            <w:pPr>
+              <w:jc w:val="center"/>
+            </w:pPr>
+            <w:r>
+              <w:t>Integer</w:t>
+            </w:r>
+          </w:p>
+        </w:tc>
+        <w:tc>
+          <w:tcPr>
+            <w:tcW w:w="1134" w:type="dxa"/>
+            <w:vAlign w:val="center"/>
+          </w:tcPr>
+          <w:p>
+            <w:pPr>
+              <w:jc w:val="center"/>
+            </w:pPr>
+            <w:r>
+              <w:t>No</w:t>
+            </w:r>
+          </w:p>
+        </w:tc>
+        <w:tc>
+          <w:tcPr>
+            <w:tcW w:w="4227" w:type="dxa"/>
+          </w:tcPr>
+          <w:p>
+            <w:r>
+              <w:t>If the time is required for the calculation (1 represents true, 0 false)</w:t>
+            </w:r>
+          </w:p>
+        </w:tc>
+      </w:tr>
+      <w:tr>
+        <w:tc>
+          <w:tcPr>
+            <w:tcW w:w="2076" w:type="dxa"/>
+          </w:tcPr>
+          <w:p>
+            <w:proofErr w:type="gramStart"/>
+            <w:r>
+              <w:t>factor</w:t>
+            </w:r>
+            <w:proofErr w:type="gramEnd"/>
+          </w:p>
+        </w:tc>
+        <w:tc>
+          <w:tcPr>
+            <w:tcW w:w="1151" w:type="dxa"/>
+          </w:tcPr>
+          <w:p>
+            <w:pPr>
+              <w:jc w:val="center"/>
+            </w:pPr>
+            <w:r>
+              <w:t>Integer</w:t>
+            </w:r>
+          </w:p>
+        </w:tc>
+        <w:tc>
+          <w:tcPr>
+            <w:tcW w:w="1134" w:type="dxa"/>
+            <w:vAlign w:val="center"/>
+          </w:tcPr>
+          <w:p>
+            <w:pPr>
+              <w:jc w:val="center"/>
+            </w:pPr>
+            <w:r>
+              <w:t>No</w:t>
+            </w:r>
+          </w:p>
+        </w:tc>
+        <w:tc>
+          <w:tcPr>
+            <w:tcW w:w="4227" w:type="dxa"/>
+          </w:tcPr>
+          <w:p>
+            <w:r>
+              <w:t>The factor used within the calculation</w:t>
+            </w:r>
+          </w:p>
+        </w:tc>
+      </w:tr>
+    </w:tbl>
+    <w:p/>
+    <w:p>
+      <w:pPr>
+        <w:jc w:val="center"/>
+        <w:rPr>
+          <w:b/>
+        </w:rPr>
+      </w:pPr>
+      <w:r>
+        <w:rPr>
+          <w:b/>
+        </w:rPr>
+        <w:t xml:space="preserve">Table showing </w:t>
+      </w:r>
+      <w:r>
+        <w:rPr>
+          <w:b/>
+        </w:rPr>
+        <w:t>`</w:t>
+      </w:r>
+      <w:proofErr w:type="spellStart"/>
+      <w:r>
+        <w:rPr>
+          <w:b/>
+        </w:rPr>
+        <w:t>drug</w:t>
+      </w:r>
+      <w:r>
+        <w:rPr>
+          <w:b/>
+        </w:rPr>
+        <w:t>Calcs</w:t>
+      </w:r>
+      <w:proofErr w:type="spellEnd"/>
+      <w:r>
+        <w:rPr>
+          <w:b/>
+        </w:rPr>
+        <w:t>`</w:t>
+      </w:r>
+      <w:r>
+        <w:rPr>
+          <w:b/>
+        </w:rPr>
+        <w:t xml:space="preserve"> table structure</w:t>
+      </w:r>
+    </w:p>
+    <w:p/>
+    <w:p>
+      <w:r>
+        <w:br w:type="page"/>
+      </w:r>
+    </w:p>
+    <w:p>
+      <w:pPr>
+        <w:pStyle w:val="Heading2"/>
+      </w:pPr>
+      <w:r>
         <w:t xml:space="preserve">Downloading </w:t>
       </w:r>
       <w:r>
@@ -488,6 +2158,48 @@
         <w:pStyle w:val="Heading2"/>
       </w:pPr>
       <w:r>
+        <w:t>Database interactions class</w:t>
+      </w:r>
+    </w:p>
+    <w:p/>
+    <w:p>
+      <w:r>
+        <w:t>A single database interaction class was designed. The purpose of this class was to handle all interactions with the database, thus keeping all SQL code into a single class. This class contains the method for creating and retrieving data, whilst also containing the methods for creating and updating the database.</w:t>
+      </w:r>
+    </w:p>
+    <w:p/>
+    <w:p>
+      <w:r>
+        <w:t xml:space="preserve">I wanted to </w:t>
+      </w:r>
+      <w:r>
+        <w:t xml:space="preserve">be able to </w:t>
+      </w:r>
+      <w:r>
+        <w:t xml:space="preserve">test the all methods within the database </w:t>
+      </w:r>
+      <w:r>
+        <w:t xml:space="preserve">class </w:t>
+      </w:r>
+      <w:r>
+        <w:t>without altering the original database, to achieve this a separate constructor was creating which prepends a su</w:t>
+      </w:r>
+      <w:r>
+        <w:t>ffix to the database files name, thus making the test database separate from the original one.</w:t>
+      </w:r>
+    </w:p>
+    <w:p/>
+    <w:p>
+      <w:r>
+        <w:t>Currently the amount of methods with this isn’t very large, but if the application grows it would be ideal to split this class into separate classes that handle different section of the database, for example a separate class for each table within the database.</w:t>
+      </w:r>
+    </w:p>
+    <w:p/>
+    <w:p>
+      <w:pPr>
+        <w:pStyle w:val="Heading2"/>
+      </w:pPr>
+      <w:r>
         <w:t xml:space="preserve">Download </w:t>
       </w:r>
       <w:r>
@@ -574,9 +2286,248 @@
       <w:r>
         <w:t xml:space="preserve"> as the validation and calculations could be tested together whilst Unit testing.</w:t>
       </w:r>
+    </w:p>
+    <w:p/>
+    <w:p>
+      <w:pPr>
+        <w:pStyle w:val="Heading2"/>
+      </w:pPr>
+      <w:r>
+        <w:t>Preferences class</w:t>
+      </w:r>
+    </w:p>
+    <w:p/>
+    <w:p>
+      <w:r>
+        <w:t xml:space="preserve">Android provides developers with a class for storing values on the device. This class is called SharedPreferences; a shared preference is a key-value pair accessed by </w:t>
+      </w:r>
+      <w:r>
+        <w:t>providing</w:t>
+      </w:r>
+      <w:r>
+        <w:t xml:space="preserve"> the key as a string.</w:t>
+      </w:r>
+      <w:r>
+        <w:t xml:space="preserve"> SharedPreferences are useful for storing single pieces of information on the device without creating a separate table in the database for them. Android also provides security on top of SharedPreferences, preventing other applications for accessing your applications SharedPreferences. </w:t>
+      </w:r>
+    </w:p>
+    <w:p/>
+    <w:p>
+      <w:r>
+        <w:t>The preferences class was used as a wrapper class for inserting, updating and deleting SharedPreferences. The preferences class is used within the application to store the users credentials, the date of the last database update and if the database was successfully downloaded.</w:t>
+      </w:r>
+    </w:p>
+    <w:p/>
+    <w:p>
+      <w:r>
+        <w:t>Although Android provides some security for SharedPreferences, they cannot stop a malicious user from accessing the data should they have physical control of the device. Therefore it is important that secure information is not stored within the preferences without being encrypted.</w:t>
+      </w:r>
+    </w:p>
+    <w:p/>
+    <w:p>
+      <w:pPr>
+        <w:pStyle w:val="Heading2"/>
+      </w:pPr>
+      <w:r>
+        <w:t>Authentication class</w:t>
+      </w:r>
+    </w:p>
+    <w:p/>
+    <w:p>
+      <w:r>
+        <w:t xml:space="preserve">This class was designed to provide authentication </w:t>
+      </w:r>
+      <w:r>
+        <w:t>with the NHS server. This class contains methods for validating a users username and password and retrieving the user credentials so that they can be used when updating the database. The authentication class also provides a method for checking whether a user is logged in, this is used when the application is first opened and decides if the login or main view should be opened.</w:t>
+      </w:r>
+    </w:p>
+    <w:p/>
+    <w:p>
+      <w:pPr>
+        <w:pStyle w:val="Heading2"/>
+      </w:pPr>
+      <w:r>
+        <w:t>Splash activity</w:t>
+      </w:r>
+    </w:p>
+    <w:p/>
+    <w:p>
+      <w:r>
+        <w:t xml:space="preserve">When the application first opens the application has to </w:t>
+      </w:r>
+      <w:r>
+        <w:t>decide</w:t>
+      </w:r>
+      <w:r>
+        <w:t xml:space="preserve"> whether to open the login screen, the main screen or the update screen. </w:t>
+      </w:r>
+      <w:r>
+        <w:t>Android does not allow any logic to be processed before the first activity is displayed; this caused an issue, as there was no way of opening the correct activity without first opening an activity.</w:t>
+      </w:r>
+    </w:p>
+    <w:p/>
+    <w:p>
+      <w:r>
+        <w:t xml:space="preserve">One solution to this problem would be put the </w:t>
+      </w:r>
+      <w:r>
+        <w:t>logic</w:t>
+      </w:r>
+      <w:r>
+        <w:t xml:space="preserve"> within the main activity and if the user needed login or download the database they could be redirected. This would not be an ideal solution as for a brief amount of time the main activity would be should, causing a flicker.</w:t>
+      </w:r>
+    </w:p>
+    <w:p/>
+    <w:p>
+      <w:r>
+        <w:t>I decided that designing a splash activity would be the best way to solve this problem. The splash activity briefly displays the NHS logo on a neatly presented background whilst the application decides where to redirect the user, the user is then redirected to the correct screen, without any flickering.</w:t>
+      </w:r>
+    </w:p>
+    <w:p/>
+    <w:p/>
+    <w:p>
+      <w:pPr>
+        <w:pStyle w:val="Heading2"/>
+      </w:pPr>
+      <w:r>
+        <w:t>Common activities</w:t>
+      </w:r>
+    </w:p>
+    <w:p/>
+    <w:p>
+      <w:r>
+        <w:t>Android provides the user with menu options when the user presses the menu button on the device. This menu contains items such as update, l</w:t>
+      </w:r>
+      <w:r>
+        <w:t>ogout and exit. The menu button</w:t>
+      </w:r>
+      <w:r>
+        <w:t xml:space="preserve">s in most applications </w:t>
+      </w:r>
+      <w:r>
+        <w:t>vary between activities</w:t>
+      </w:r>
+      <w:r>
+        <w:t xml:space="preserve">, but within this project the menu items are the same throughout the application, the only time they change </w:t>
+      </w:r>
+      <w:r>
+        <w:t>is</w:t>
+      </w:r>
+      <w:r>
+        <w:t xml:space="preserve"> </w:t>
+      </w:r>
+      <w:r>
+        <w:t xml:space="preserve">when the user is logged out. </w:t>
+      </w:r>
+    </w:p>
+    <w:p/>
+    <w:p>
+      <w:r>
+        <w:t xml:space="preserve">It is possible to create the menu item’s manually within each activity but I want to design the application so that the code is DRY. To achieve this I created a class that inherited androids Activity and implemented the Exit and </w:t>
+      </w:r>
+      <w:proofErr w:type="gramStart"/>
+      <w:r>
+        <w:t>About</w:t>
+      </w:r>
+      <w:proofErr w:type="gramEnd"/>
+      <w:r>
+        <w:t xml:space="preserve"> buttons for that class, this class could then be inherited within activities that needed to display the Home and About buttons. I then created an another class which inherited from that class adding buttons that can be sign once the user is logged in (Logout, Browse, Calculator). </w:t>
+      </w:r>
+    </w:p>
+    <w:p/>
+    <w:p>
+      <w:r>
+        <w:t>Using this approach makes it easy to add items to the menu of all activities. If an activity needs a custom option adding to the menu this can be done easily within the activity.</w:t>
+      </w:r>
+    </w:p>
+    <w:p/>
+    <w:p>
+      <w:pPr>
+        <w:pStyle w:val="Heading2"/>
+      </w:pPr>
+      <w:r>
+        <w:t>User interface design</w:t>
+      </w:r>
+    </w:p>
+    <w:p/>
+    <w:p>
+      <w:r>
+        <w:t>I planned to design an application that was both aesthetically pleasing and easy for the novice user to user. Within this section I will discuss how I achieved both of these objectives.</w:t>
+      </w:r>
+    </w:p>
+    <w:p/>
+    <w:p>
+      <w:pPr>
+        <w:pStyle w:val="Heading2"/>
+        <w:numPr>
+          <w:ilvl w:val="0"/>
+          <w:numId w:val="0"/>
+        </w:numPr>
+      </w:pPr>
+      <w:r>
+        <w:t>Android developer design guidelines</w:t>
+      </w:r>
+    </w:p>
+    <w:p/>
+    <w:p>
+      <w:r>
+        <w:t xml:space="preserve">During the background and analysis stage of the project I read the majority of the design guidelines laid out by Android. These guidelines taught me how to create applications that would scale for a multitude of devices whilst only implementing the design once. </w:t>
+      </w:r>
+    </w:p>
+    <w:p/>
+    <w:p>
+      <w:r>
+        <w:t>The guidelines taught me to use d</w:t>
+      </w:r>
+      <w:r>
+        <w:t>ensity-independent pixels (</w:t>
+      </w:r>
+      <w:proofErr w:type="spellStart"/>
+      <w:r>
+        <w:t>dp</w:t>
+      </w:r>
+      <w:proofErr w:type="spellEnd"/>
+      <w:r>
+        <w:t>), for expressing layout and positioning of view object that need to scale as the density increases. If you were to layout an object using normal pixels, the object would use the same amount of pixel no matter how large the screen was, thus if viewing on a large screen with a large amount of pixels the object would appear small. Using density-independent pixels means the object will automatically scale as the density of the screen does.</w:t>
+      </w:r>
+    </w:p>
+    <w:p/>
+    <w:p>
+      <w:r>
+        <w:t>I also learnt to use scale-independent pixels for fonts and text. Scale-independent pixels act just like density-independent pixels but they also scale for the users font setting, thus allowing the font to be larger if the user sets a large font within their device settings. Using scale-independent pixels increasing the accessibility of the application.</w:t>
+      </w:r>
+    </w:p>
+    <w:p>
+      <w:r>
+        <w:t xml:space="preserve">The guidelines also taught me about layout parameters such as match parent and wrap content. Match parent makes the layout parameter an object match its parents width or height. Using match parent is useful </w:t>
+      </w:r>
+      <w:r>
+        <w:t xml:space="preserve">when you want a button to fill then the screen. The wrap content layout parameter allows the size of the views width or height to expand depending on the size of its contents This is useful when displaying information to the user which may be more than one line. </w:t>
+      </w:r>
+    </w:p>
+    <w:p>
       <w:bookmarkStart w:id="0" w:name="_GoBack"/>
       <w:bookmarkEnd w:id="0"/>
     </w:p>
+    <w:p>
+      <w:r>
+        <w:t>Using these learnt Android design techniques allowed me to design a user interface that is fluid and expands well over a multitude of device size, of varying densities. They also allow the views to be rotated depending on the devices orientation automatically.</w:t>
+      </w:r>
+    </w:p>
+    <w:p/>
+    <w:p>
+      <w:pPr>
+        <w:pStyle w:val="Heading2"/>
+        <w:numPr>
+          <w:ilvl w:val="0"/>
+          <w:numId w:val="0"/>
+        </w:numPr>
+      </w:pPr>
+      <w:r>
+        <w:t>Designing the interface to be easy to use</w:t>
+      </w:r>
+    </w:p>
+    <w:p/>
     <w:sectPr>
       <w:pgSz w:w="11900" w:h="16840"/>
       <w:pgMar w:top="1440" w:right="1800" w:bottom="1440" w:left="1800" w:header="708" w:footer="708" w:gutter="0"/>
@@ -1380,6 +3331,29 @@
       <w:contextualSpacing/>
     </w:pPr>
   </w:style>
+  <w:style w:type="table" w:styleId="TableGrid">
+    <w:name w:val="Table Grid"/>
+    <w:basedOn w:val="TableNormal"/>
+    <w:uiPriority w:val="59"/>
+    <w:rsid w:val="00C31FF3"/>
+    <w:tblPr>
+      <w:tblInd w:w="0" w:type="dxa"/>
+      <w:tblBorders>
+        <w:top w:val="single" w:sz="4" w:space="0" w:color="auto"/>
+        <w:left w:val="single" w:sz="4" w:space="0" w:color="auto"/>
+        <w:bottom w:val="single" w:sz="4" w:space="0" w:color="auto"/>
+        <w:right w:val="single" w:sz="4" w:space="0" w:color="auto"/>
+        <w:insideH w:val="single" w:sz="4" w:space="0" w:color="auto"/>
+        <w:insideV w:val="single" w:sz="4" w:space="0" w:color="auto"/>
+      </w:tblBorders>
+      <w:tblCellMar>
+        <w:top w:w="0" w:type="dxa"/>
+        <w:left w:w="108" w:type="dxa"/>
+        <w:bottom w:w="0" w:type="dxa"/>
+        <w:right w:w="108" w:type="dxa"/>
+      </w:tblCellMar>
+    </w:tblPr>
+  </w:style>
 </w:styles>
 </file>
 
@@ -1704,6 +3678,29 @@
       <w:contextualSpacing/>
     </w:pPr>
   </w:style>
+  <w:style w:type="table" w:styleId="TableGrid">
+    <w:name w:val="Table Grid"/>
+    <w:basedOn w:val="TableNormal"/>
+    <w:uiPriority w:val="59"/>
+    <w:rsid w:val="00C31FF3"/>
+    <w:tblPr>
+      <w:tblInd w:w="0" w:type="dxa"/>
+      <w:tblBorders>
+        <w:top w:val="single" w:sz="4" w:space="0" w:color="auto"/>
+        <w:left w:val="single" w:sz="4" w:space="0" w:color="auto"/>
+        <w:bottom w:val="single" w:sz="4" w:space="0" w:color="auto"/>
+        <w:right w:val="single" w:sz="4" w:space="0" w:color="auto"/>
+        <w:insideH w:val="single" w:sz="4" w:space="0" w:color="auto"/>
+        <w:insideV w:val="single" w:sz="4" w:space="0" w:color="auto"/>
+      </w:tblBorders>
+      <w:tblCellMar>
+        <w:top w:w="0" w:type="dxa"/>
+        <w:left w:w="108" w:type="dxa"/>
+        <w:bottom w:w="0" w:type="dxa"/>
+        <w:right w:w="108" w:type="dxa"/>
+      </w:tblCellMar>
+    </w:tblPr>
+  </w:style>
 </w:styles>
 </file>
 
@@ -2025,4 +4022,16 @@
   </a:objectDefaults>
   <a:extraClrSchemeLst/>
 </a:theme>
+</file>
+
+<file path=customXml/item1.xml><?xml version="1.0" encoding="utf-8"?>
+<b:Sources xmlns:b="http://schemas.openxmlformats.org/officeDocument/2006/bibliography" xmlns="http://schemas.openxmlformats.org/officeDocument/2006/bibliography" SelectedStyle="/APA.XSL" StyleName="APA"/>
+</file>
+
+<file path=customXml/itemProps1.xml><?xml version="1.0" encoding="utf-8"?>
+<ds:datastoreItem xmlns:ds="http://schemas.openxmlformats.org/officeDocument/2006/customXml" ds:itemID="{A70A9345-4C75-174D-9947-ED4A5BBE4EEA}">
+  <ds:schemaRefs>
+    <ds:schemaRef ds:uri="http://schemas.openxmlformats.org/officeDocument/2006/bibliography"/>
+  </ds:schemaRefs>
+</ds:datastoreItem>
 </file>
</xml_diff>

<commit_message>
Added JavaDoc and implementaiton chapter began
</commit_message>
<xml_diff>
--- a/documentation/Chapters/Design.docx
+++ b/documentation/Chapters/Design.docx
@@ -13,19 +13,119 @@
     <w:p/>
     <w:p>
       <w:r>
-        <w:t xml:space="preserve">Within this chapter I will be </w:t>
-      </w:r>
-      <w:r>
-        <w:t>discussion</w:t>
-      </w:r>
-      <w:r>
-        <w:t xml:space="preserve"> the design choice I have made whilst implementing this project and the reasons for making them choices. This chapter will also </w:t>
-      </w:r>
-      <w:r>
-        <w:t>include</w:t>
-      </w:r>
-      <w:r>
-        <w:t xml:space="preserve"> details on the user interface design.</w:t>
+        <w:t xml:space="preserve">This chapter will describe and provide reasons for the architectural design decision made throughout this project. This </w:t>
+      </w:r>
+      <w:r>
+        <w:t xml:space="preserve">chapter </w:t>
+      </w:r>
+      <w:r>
+        <w:t xml:space="preserve">will also </w:t>
+      </w:r>
+      <w:r>
+        <w:t xml:space="preserve">include the steps that were taken to design the user interface. </w:t>
+      </w:r>
+    </w:p>
+    <w:p>
+      <w:pPr>
+        <w:rPr>
+          <w:sz w:val="24"/>
+        </w:rPr>
+      </w:pPr>
+    </w:p>
+    <w:p>
+      <w:pPr>
+        <w:widowControl w:val="0"/>
+        <w:autoSpaceDE w:val="0"/>
+        <w:autoSpaceDN w:val="0"/>
+        <w:adjustRightInd w:val="0"/>
+        <w:spacing w:after="240"/>
+        <w:rPr>
+          <w:rFonts w:ascii="Times" w:hAnsi="Times" w:cs="Times"/>
+          <w:szCs w:val="22"/>
+          <w:lang w:val="en-US" w:eastAsia="en-US"/>
+        </w:rPr>
+      </w:pPr>
+      <w:r>
+        <w:rPr>
+          <w:b/>
+          <w:bCs/>
+          <w:i/>
+          <w:iCs/>
+          <w:szCs w:val="22"/>
+          <w:lang w:val="en-US" w:eastAsia="en-US"/>
+        </w:rPr>
+        <w:t xml:space="preserve">(Appendix. </w:t>
+      </w:r>
+      <w:r>
+        <w:rPr>
+          <w:b/>
+          <w:bCs/>
+          <w:i/>
+          <w:iCs/>
+          <w:szCs w:val="22"/>
+          <w:lang w:val="en-US" w:eastAsia="en-US"/>
+        </w:rPr>
+        <w:t>“Design Specification”</w:t>
+      </w:r>
+      <w:r>
+        <w:rPr>
+          <w:szCs w:val="22"/>
+        </w:rPr>
+        <w:t xml:space="preserve"> </w:t>
+      </w:r>
+      <w:r>
+        <w:rPr>
+          <w:i/>
+          <w:iCs/>
+          <w:szCs w:val="22"/>
+          <w:lang w:val="en-US" w:eastAsia="en-US"/>
+        </w:rPr>
+        <w:t xml:space="preserve">For a more detailed </w:t>
+      </w:r>
+      <w:r>
+        <w:rPr>
+          <w:i/>
+          <w:iCs/>
+          <w:szCs w:val="22"/>
+          <w:lang w:val="en-US" w:eastAsia="en-US"/>
+        </w:rPr>
+        <w:t>description of the design for</w:t>
+      </w:r>
+      <w:r>
+        <w:rPr>
+          <w:i/>
+          <w:iCs/>
+          <w:szCs w:val="22"/>
+          <w:lang w:val="en-US" w:eastAsia="en-US"/>
+        </w:rPr>
+        <w:t xml:space="preserve"> this project</w:t>
+      </w:r>
+      <w:r>
+        <w:rPr>
+          <w:i/>
+          <w:iCs/>
+          <w:szCs w:val="22"/>
+          <w:lang w:val="en-US" w:eastAsia="en-US"/>
+        </w:rPr>
+        <w:t>, please see the include appendices entitled “</w:t>
+      </w:r>
+      <w:r>
+        <w:rPr>
+          <w:i/>
+          <w:iCs/>
+          <w:szCs w:val="22"/>
+          <w:lang w:val="en-US" w:eastAsia="en-US"/>
+        </w:rPr>
+        <w:t>Design Specification</w:t>
+      </w:r>
+      <w:r>
+        <w:rPr>
+          <w:i/>
+          <w:iCs/>
+          <w:szCs w:val="22"/>
+          <w:lang w:val="en-US" w:eastAsia="en-US"/>
+        </w:rPr>
+        <w:t>”.</w:t>
       </w:r>
     </w:p>
     <w:p>
@@ -2651,8 +2751,6 @@
           <w:numId w:val="0"/>
         </w:numPr>
       </w:pPr>
-      <w:bookmarkStart w:id="0" w:name="_GoBack"/>
-      <w:bookmarkEnd w:id="0"/>
       <w:r>
         <w:t>S</w:t>
       </w:r>
@@ -2880,7 +2978,18 @@
     <w:p/>
     <w:p>
       <w:r>
-        <w:t xml:space="preserve">After deciding the features of the design I began creating user interface mock-ups. Within this section I will list all the user interface mock-ups that were created. The mock-ups within this section were created using </w:t>
+        <w:t xml:space="preserve">After deciding the features of the design I began creating user interface mock-ups. </w:t>
+      </w:r>
+      <w:r>
+        <w:t>User interface mock-ups allow you to quickly test a variety of designs without having to complete a detailed design. Mock-ups were created for the application to test designs for each view within the application.</w:t>
+      </w:r>
+      <w:bookmarkStart w:id="0" w:name="_GoBack"/>
+      <w:bookmarkEnd w:id="0"/>
+      <w:r>
+        <w:t xml:space="preserve"> </w:t>
+      </w:r>
+      <w:r>
+        <w:t xml:space="preserve">Within this section I will list all the user interface mock-ups that were created. The mock-ups within this section were created using </w:t>
       </w:r>
       <w:proofErr w:type="spellStart"/>
       <w:r>
@@ -4690,10 +4799,7 @@
         </w:numPr>
       </w:pPr>
       <w:r>
-        <w:t>View drug</w:t>
-      </w:r>
-      <w:r>
-        <w:t xml:space="preserve"> screen</w:t>
+        <w:t>View drug screen</w:t>
       </w:r>
     </w:p>
     <w:p>
@@ -4715,10 +4821,7 @@
         </w:numPr>
       </w:pPr>
       <w:r>
-        <w:t>Calculator</w:t>
-      </w:r>
-      <w:r>
-        <w:t xml:space="preserve"> screen</w:t>
+        <w:t>Calculator screen</w:t>
       </w:r>
     </w:p>
     <w:p>
@@ -5491,7 +5594,6 @@
   <w:style w:type="character" w:default="1" w:styleId="DefaultParagraphFont">
     <w:name w:val="Default Paragraph Font"/>
     <w:uiPriority w:val="1"/>
-    <w:semiHidden/>
     <w:unhideWhenUsed/>
   </w:style>
   <w:style w:type="table" w:default="1" w:styleId="TableNormal">
@@ -5866,7 +5968,6 @@
   <w:style w:type="character" w:default="1" w:styleId="DefaultParagraphFont">
     <w:name w:val="Default Paragraph Font"/>
     <w:uiPriority w:val="1"/>
-    <w:semiHidden/>
     <w:unhideWhenUsed/>
   </w:style>
   <w:style w:type="table" w:default="1" w:styleId="TableNormal">
@@ -6324,7 +6425,7 @@
 </file>
 
 <file path=customXml/itemProps1.xml><?xml version="1.0" encoding="utf-8"?>
-<ds:datastoreItem xmlns:ds="http://schemas.openxmlformats.org/officeDocument/2006/customXml" ds:itemID="{F343D7C4-5160-E046-943A-E2AAE9FED1B1}">
+<ds:datastoreItem xmlns:ds="http://schemas.openxmlformats.org/officeDocument/2006/customXml" ds:itemID="{4A95882C-5162-C641-A663-C6E96277ED8F}">
   <ds:schemaRefs>
     <ds:schemaRef ds:uri="http://schemas.openxmlformats.org/officeDocument/2006/bibliography"/>
   </ds:schemaRefs>

</xml_diff>